<commit_message>
fix: logbook download forms
</commit_message>
<xml_diff>
--- a/src/media/doc/instance_logbook.docx
+++ b/src/media/doc/instance_logbook.docx
@@ -3081,7 +3081,15 @@
                 <w:bCs/>
                 <w:lang w:val="en-US"/>
               </w:rPr>
-              <w:t xml:space="preserve"> for item in </w:t>
+              <w:t xml:space="preserve"> for object</w:t>
+            </w:r>
+            <w:r>
+              <w:rPr>
+                <w:b/>
+                <w:bCs/>
+                <w:lang w:val="en-US"/>
+              </w:rPr>
+              <w:t xml:space="preserve"> in </w:t>
             </w:r>
             <w:r>
               <w:rPr>
@@ -3191,7 +3199,16 @@
                 <w:szCs w:val="18"/>
                 <w:lang w:val="en-US"/>
               </w:rPr>
-              <w:t xml:space="preserve">{% if </w:t>
+              <w:t>{{</w:t>
+            </w:r>
+            <w:r>
+              <w:rPr>
+                <w:rFonts w:ascii="Times New Roman" w:hAnsi="Times New Roman" w:cs="Times New Roman"/>
+                <w:sz w:val="18"/>
+                <w:szCs w:val="18"/>
+                <w:lang w:val="en-US"/>
+              </w:rPr>
+              <w:t>object.cryptography_version.model.name }} {{</w:t>
             </w:r>
             <w:proofErr w:type="spellStart"/>
             <w:r>
@@ -3201,16 +3218,7 @@
                 <w:szCs w:val="18"/>
                 <w:lang w:val="en-US"/>
               </w:rPr>
-              <w:t>item</w:t>
-            </w:r>
-            <w:r>
-              <w:rPr>
-                <w:rFonts w:ascii="Times New Roman" w:hAnsi="Times New Roman" w:cs="Times New Roman"/>
-                <w:sz w:val="18"/>
-                <w:szCs w:val="18"/>
-                <w:lang w:val="en-US"/>
-              </w:rPr>
-              <w:t>.key_document_is_unexpired</w:t>
+              <w:t>object.cryptography_version.version</w:t>
             </w:r>
             <w:proofErr w:type="spellEnd"/>
             <w:r>
@@ -3220,8 +3228,22 @@
                 <w:szCs w:val="18"/>
                 <w:lang w:val="en-US"/>
               </w:rPr>
-              <w:t xml:space="preserve"> %}</w:t>
-            </w:r>
+              <w:t xml:space="preserve"> }}</w:t>
+            </w:r>
+          </w:p>
+          <w:p>
+            <w:pPr>
+              <w:pStyle w:val="ConsCell"/>
+              <w:widowControl/>
+              <w:spacing w:line="276" w:lineRule="auto"/>
+              <w:ind w:right="0"/>
+              <w:rPr>
+                <w:rFonts w:ascii="Times New Roman" w:hAnsi="Times New Roman" w:cs="Times New Roman"/>
+                <w:sz w:val="18"/>
+                <w:szCs w:val="18"/>
+                <w:lang w:val="en-US"/>
+              </w:rPr>
+            </w:pPr>
             <w:r>
               <w:rPr>
                 <w:rFonts w:ascii="Times New Roman" w:hAnsi="Times New Roman" w:cs="Times New Roman"/>
@@ -3239,16 +3261,7 @@
                 <w:szCs w:val="18"/>
                 <w:lang w:val="en-US"/>
               </w:rPr>
-              <w:t>item</w:t>
-            </w:r>
-            <w:r>
-              <w:rPr>
-                <w:rFonts w:ascii="Times New Roman" w:hAnsi="Times New Roman" w:cs="Times New Roman"/>
-                <w:sz w:val="18"/>
-                <w:szCs w:val="18"/>
-                <w:lang w:val="en-US"/>
-              </w:rPr>
-              <w:t>.cryptography_version.title</w:t>
+              <w:t>object.key_carrier.carrier_type</w:t>
             </w:r>
             <w:proofErr w:type="spellEnd"/>
             <w:r>
@@ -3281,15 +3294,6 @@
                 <w:szCs w:val="18"/>
                 <w:lang w:val="en-US"/>
               </w:rPr>
-              <w:t>{% else %}</w:t>
-            </w:r>
-            <w:r>
-              <w:rPr>
-                <w:rFonts w:ascii="Times New Roman" w:hAnsi="Times New Roman" w:cs="Times New Roman"/>
-                <w:sz w:val="18"/>
-                <w:szCs w:val="18"/>
-                <w:lang w:val="en-US"/>
-              </w:rPr>
               <w:t>{{</w:t>
             </w:r>
             <w:proofErr w:type="spellStart"/>
@@ -3300,16 +3304,7 @@
                 <w:szCs w:val="18"/>
                 <w:lang w:val="en-US"/>
               </w:rPr>
-              <w:t>item</w:t>
-            </w:r>
-            <w:r>
-              <w:rPr>
-                <w:rFonts w:ascii="Times New Roman" w:hAnsi="Times New Roman" w:cs="Times New Roman"/>
-                <w:sz w:val="18"/>
-                <w:szCs w:val="18"/>
-                <w:lang w:val="en-US"/>
-              </w:rPr>
-              <w:t>.key_document.key_carrier</w:t>
+              <w:t>object.key_carrier.serial</w:t>
             </w:r>
             <w:proofErr w:type="spellEnd"/>
             <w:r>
@@ -3320,49 +3315,6 @@
                 <w:lang w:val="en-US"/>
               </w:rPr>
               <w:t xml:space="preserve"> }}</w:t>
-            </w:r>
-          </w:p>
-          <w:p>
-            <w:pPr>
-              <w:pStyle w:val="ConsCell"/>
-              <w:widowControl/>
-              <w:spacing w:line="276" w:lineRule="auto"/>
-              <w:ind w:right="0"/>
-              <w:rPr>
-                <w:rFonts w:ascii="Times New Roman" w:hAnsi="Times New Roman" w:cs="Times New Roman"/>
-                <w:sz w:val="18"/>
-                <w:szCs w:val="18"/>
-                <w:lang w:val="en-US"/>
-              </w:rPr>
-            </w:pPr>
-            <w:r>
-              <w:rPr>
-                <w:rFonts w:ascii="Times New Roman" w:hAnsi="Times New Roman" w:cs="Times New Roman"/>
-                <w:sz w:val="18"/>
-                <w:szCs w:val="18"/>
-                <w:lang w:val="en-US"/>
-              </w:rPr>
-              <w:t xml:space="preserve">{% </w:t>
-            </w:r>
-            <w:proofErr w:type="spellStart"/>
-            <w:r>
-              <w:rPr>
-                <w:rFonts w:ascii="Times New Roman" w:hAnsi="Times New Roman" w:cs="Times New Roman"/>
-                <w:sz w:val="18"/>
-                <w:szCs w:val="18"/>
-                <w:lang w:val="en-US"/>
-              </w:rPr>
-              <w:t>endif</w:t>
-            </w:r>
-            <w:proofErr w:type="spellEnd"/>
-            <w:r>
-              <w:rPr>
-                <w:rFonts w:ascii="Times New Roman" w:hAnsi="Times New Roman" w:cs="Times New Roman"/>
-                <w:sz w:val="18"/>
-                <w:szCs w:val="18"/>
-                <w:lang w:val="en-US"/>
-              </w:rPr>
-              <w:t xml:space="preserve"> %}</w:t>
             </w:r>
           </w:p>
         </w:tc>
@@ -3397,7 +3349,25 @@
                 <w:szCs w:val="18"/>
                 <w:lang w:val="en-US"/>
               </w:rPr>
-              <w:t xml:space="preserve">{% if </w:t>
+              <w:t>СКЗИ</w:t>
+            </w:r>
+            <w:r>
+              <w:rPr>
+                <w:rFonts w:ascii="Times New Roman" w:hAnsi="Times New Roman" w:cs="Times New Roman"/>
+                <w:sz w:val="18"/>
+                <w:szCs w:val="18"/>
+                <w:lang w:val="en-US"/>
+              </w:rPr>
+              <w:t xml:space="preserve">: </w:t>
+            </w:r>
+            <w:r>
+              <w:rPr>
+                <w:rFonts w:ascii="Times New Roman" w:hAnsi="Times New Roman" w:cs="Times New Roman"/>
+                <w:sz w:val="18"/>
+                <w:szCs w:val="18"/>
+                <w:lang w:val="en-US"/>
+              </w:rPr>
+              <w:t>{{</w:t>
             </w:r>
             <w:proofErr w:type="spellStart"/>
             <w:r>
@@ -3407,16 +3377,7 @@
                 <w:szCs w:val="18"/>
                 <w:lang w:val="en-US"/>
               </w:rPr>
-              <w:t>item</w:t>
-            </w:r>
-            <w:r>
-              <w:rPr>
-                <w:rFonts w:ascii="Times New Roman" w:hAnsi="Times New Roman" w:cs="Times New Roman"/>
-                <w:sz w:val="18"/>
-                <w:szCs w:val="18"/>
-                <w:lang w:val="en-US"/>
-              </w:rPr>
-              <w:t>.key_document_is_unexpired</w:t>
+              <w:t>object.cryptography_version.serial</w:t>
             </w:r>
             <w:proofErr w:type="spellEnd"/>
             <w:r>
@@ -3426,16 +3387,30 @@
                 <w:szCs w:val="18"/>
                 <w:lang w:val="en-US"/>
               </w:rPr>
-              <w:t xml:space="preserve"> %}</w:t>
-            </w:r>
-            <w:r>
-              <w:rPr>
-                <w:rFonts w:ascii="Times New Roman" w:hAnsi="Times New Roman" w:cs="Times New Roman"/>
-                <w:sz w:val="18"/>
-                <w:szCs w:val="18"/>
-                <w:lang w:val="en-US"/>
-              </w:rPr>
-              <w:t>СКЗИ: {{</w:t>
+              <w:t xml:space="preserve"> }}</w:t>
+            </w:r>
+          </w:p>
+          <w:p>
+            <w:pPr>
+              <w:pStyle w:val="ConsCell"/>
+              <w:widowControl/>
+              <w:spacing w:line="276" w:lineRule="auto"/>
+              <w:ind w:right="0"/>
+              <w:rPr>
+                <w:rFonts w:ascii="Times New Roman" w:hAnsi="Times New Roman" w:cs="Times New Roman"/>
+                <w:sz w:val="18"/>
+                <w:szCs w:val="18"/>
+                <w:lang w:val="en-US"/>
+              </w:rPr>
+            </w:pPr>
+            <w:r>
+              <w:rPr>
+                <w:rFonts w:ascii="Times New Roman" w:hAnsi="Times New Roman" w:cs="Times New Roman"/>
+                <w:sz w:val="18"/>
+                <w:szCs w:val="18"/>
+                <w:lang w:val="en-US"/>
+              </w:rPr>
+              <w:t xml:space="preserve">№ </w:t>
             </w:r>
             <w:proofErr w:type="spellStart"/>
             <w:r>
@@ -3445,16 +3420,7 @@
                 <w:szCs w:val="18"/>
                 <w:lang w:val="en-US"/>
               </w:rPr>
-              <w:t>item</w:t>
-            </w:r>
-            <w:r>
-              <w:rPr>
-                <w:rFonts w:ascii="Times New Roman" w:hAnsi="Times New Roman" w:cs="Times New Roman"/>
-                <w:sz w:val="18"/>
-                <w:szCs w:val="18"/>
-                <w:lang w:val="en-US"/>
-              </w:rPr>
-              <w:t>.cryptography_version.serial</w:t>
+              <w:t>дист</w:t>
             </w:r>
             <w:proofErr w:type="spellEnd"/>
             <w:r>
@@ -3464,6 +3430,44 @@
                 <w:szCs w:val="18"/>
                 <w:lang w:val="en-US"/>
               </w:rPr>
+              <w:t>:</w:t>
+            </w:r>
+            <w:r>
+              <w:rPr>
+                <w:rFonts w:ascii="Times New Roman" w:hAnsi="Times New Roman" w:cs="Times New Roman"/>
+                <w:sz w:val="18"/>
+                <w:szCs w:val="18"/>
+                <w:lang w:val="en-US"/>
+              </w:rPr>
+              <w:t xml:space="preserve"> </w:t>
+            </w:r>
+            <w:r>
+              <w:rPr>
+                <w:rFonts w:ascii="Times New Roman" w:hAnsi="Times New Roman" w:cs="Times New Roman"/>
+                <w:sz w:val="18"/>
+                <w:szCs w:val="18"/>
+                <w:lang w:val="en-US"/>
+              </w:rPr>
+              <w:t>{{</w:t>
+            </w:r>
+            <w:proofErr w:type="spellStart"/>
+            <w:r>
+              <w:rPr>
+                <w:rFonts w:ascii="Times New Roman" w:hAnsi="Times New Roman" w:cs="Times New Roman"/>
+                <w:sz w:val="18"/>
+                <w:szCs w:val="18"/>
+                <w:lang w:val="en-US"/>
+              </w:rPr>
+              <w:t>object.cryptography_version.dist_num</w:t>
+            </w:r>
+            <w:proofErr w:type="spellEnd"/>
+            <w:r>
+              <w:rPr>
+                <w:rFonts w:ascii="Times New Roman" w:hAnsi="Times New Roman" w:cs="Times New Roman"/>
+                <w:sz w:val="18"/>
+                <w:szCs w:val="18"/>
+                <w:lang w:val="en-US"/>
+              </w:rPr>
               <w:t xml:space="preserve"> }}</w:t>
             </w:r>
           </w:p>
@@ -3487,7 +3491,7 @@
                 <w:szCs w:val="18"/>
                 <w:lang w:val="en-US"/>
               </w:rPr>
-              <w:t xml:space="preserve">№ </w:t>
+              <w:t>{{</w:t>
             </w:r>
             <w:proofErr w:type="spellStart"/>
             <w:r>
@@ -3497,171 +3501,7 @@
                 <w:szCs w:val="18"/>
                 <w:lang w:val="en-US"/>
               </w:rPr>
-              <w:t>дист</w:t>
-            </w:r>
-            <w:proofErr w:type="spellEnd"/>
-            <w:r>
-              <w:rPr>
-                <w:rFonts w:ascii="Times New Roman" w:hAnsi="Times New Roman" w:cs="Times New Roman"/>
-                <w:sz w:val="18"/>
-                <w:szCs w:val="18"/>
-                <w:lang w:val="en-US"/>
-              </w:rPr>
-              <w:t>: {{</w:t>
-            </w:r>
-            <w:proofErr w:type="spellStart"/>
-            <w:r>
-              <w:rPr>
-                <w:rFonts w:ascii="Times New Roman" w:hAnsi="Times New Roman" w:cs="Times New Roman"/>
-                <w:sz w:val="18"/>
-                <w:szCs w:val="18"/>
-                <w:lang w:val="en-US"/>
-              </w:rPr>
-              <w:t>item</w:t>
-            </w:r>
-            <w:r>
-              <w:rPr>
-                <w:rFonts w:ascii="Times New Roman" w:hAnsi="Times New Roman" w:cs="Times New Roman"/>
-                <w:sz w:val="18"/>
-                <w:szCs w:val="18"/>
-                <w:lang w:val="en-US"/>
-              </w:rPr>
-              <w:t>.cryptography_version.dist_num</w:t>
-            </w:r>
-            <w:proofErr w:type="spellEnd"/>
-            <w:r>
-              <w:rPr>
-                <w:rFonts w:ascii="Times New Roman" w:hAnsi="Times New Roman" w:cs="Times New Roman"/>
-                <w:sz w:val="18"/>
-                <w:szCs w:val="18"/>
-                <w:lang w:val="en-US"/>
-              </w:rPr>
-              <w:t xml:space="preserve"> }}</w:t>
-            </w:r>
-          </w:p>
-          <w:p>
-            <w:pPr>
-              <w:pStyle w:val="ConsCell"/>
-              <w:widowControl/>
-              <w:spacing w:line="276" w:lineRule="auto"/>
-              <w:ind w:right="0"/>
-              <w:rPr>
-                <w:rFonts w:ascii="Times New Roman" w:hAnsi="Times New Roman" w:cs="Times New Roman"/>
-                <w:sz w:val="18"/>
-                <w:szCs w:val="18"/>
-                <w:lang w:val="en-US"/>
-              </w:rPr>
-            </w:pPr>
-            <w:r>
-              <w:rPr>
-                <w:rFonts w:ascii="Times New Roman" w:hAnsi="Times New Roman" w:cs="Times New Roman"/>
-                <w:sz w:val="18"/>
-                <w:szCs w:val="18"/>
-                <w:lang w:val="en-US"/>
-              </w:rPr>
-              <w:t>{{</w:t>
-            </w:r>
-            <w:proofErr w:type="spellStart"/>
-            <w:r>
-              <w:rPr>
-                <w:rFonts w:ascii="Times New Roman" w:hAnsi="Times New Roman" w:cs="Times New Roman"/>
-                <w:sz w:val="18"/>
-                <w:szCs w:val="18"/>
-                <w:lang w:val="en-US"/>
-              </w:rPr>
-              <w:t>item</w:t>
-            </w:r>
-            <w:r>
-              <w:rPr>
-                <w:rFonts w:ascii="Times New Roman" w:hAnsi="Times New Roman" w:cs="Times New Roman"/>
-                <w:sz w:val="18"/>
-                <w:szCs w:val="18"/>
-                <w:lang w:val="en-US"/>
-              </w:rPr>
-              <w:t>.key_document.key_carrier.serial</w:t>
-            </w:r>
-            <w:proofErr w:type="spellEnd"/>
-            <w:r>
-              <w:rPr>
-                <w:rFonts w:ascii="Times New Roman" w:hAnsi="Times New Roman" w:cs="Times New Roman"/>
-                <w:sz w:val="18"/>
-                <w:szCs w:val="18"/>
-                <w:lang w:val="en-US"/>
-              </w:rPr>
-              <w:t xml:space="preserve"> }}:</w:t>
-            </w:r>
-          </w:p>
-          <w:p>
-            <w:pPr>
-              <w:pStyle w:val="ConsCell"/>
-              <w:widowControl/>
-              <w:spacing w:line="276" w:lineRule="auto"/>
-              <w:ind w:right="0"/>
-              <w:rPr>
-                <w:rFonts w:ascii="Times New Roman" w:hAnsi="Times New Roman" w:cs="Times New Roman"/>
-                <w:sz w:val="18"/>
-                <w:szCs w:val="18"/>
-                <w:lang w:val="en-US"/>
-              </w:rPr>
-            </w:pPr>
-            <w:r>
-              <w:rPr>
-                <w:rFonts w:ascii="Times New Roman" w:hAnsi="Times New Roman" w:cs="Times New Roman"/>
-                <w:sz w:val="18"/>
-                <w:szCs w:val="18"/>
-                <w:lang w:val="en-US"/>
-              </w:rPr>
-              <w:t>{%</w:t>
-            </w:r>
-            <w:proofErr w:type="spellStart"/>
-            <w:r>
-              <w:rPr>
-                <w:rFonts w:ascii="Times New Roman" w:hAnsi="Times New Roman" w:cs="Times New Roman"/>
-                <w:sz w:val="18"/>
-                <w:szCs w:val="18"/>
-                <w:lang w:val="en-US"/>
-              </w:rPr>
-              <w:t>endif</w:t>
-            </w:r>
-            <w:proofErr w:type="spellEnd"/>
-            <w:r>
-              <w:rPr>
-                <w:rFonts w:ascii="Times New Roman" w:hAnsi="Times New Roman" w:cs="Times New Roman"/>
-                <w:sz w:val="18"/>
-                <w:szCs w:val="18"/>
-                <w:lang w:val="en-US"/>
-              </w:rPr>
-              <w:t>%}</w:t>
-            </w:r>
-            <w:bookmarkStart w:id="0" w:name="_GoBack"/>
-            <w:bookmarkEnd w:id="0"/>
-            <w:r>
-              <w:rPr>
-                <w:rFonts w:ascii="Times New Roman" w:hAnsi="Times New Roman" w:cs="Times New Roman"/>
-                <w:sz w:val="18"/>
-                <w:szCs w:val="18"/>
-                <w:lang w:val="en-US"/>
-              </w:rPr>
-              <w:t>{{</w:t>
-            </w:r>
-            <w:proofErr w:type="spellStart"/>
-            <w:r>
-              <w:rPr>
-                <w:rFonts w:ascii="Times New Roman" w:hAnsi="Times New Roman" w:cs="Times New Roman"/>
-                <w:sz w:val="18"/>
-                <w:szCs w:val="18"/>
-                <w:lang w:val="en-US"/>
-              </w:rPr>
-              <w:t>item</w:t>
-            </w:r>
-            <w:r>
-              <w:rPr>
-                <w:rFonts w:ascii="Times New Roman" w:hAnsi="Times New Roman" w:cs="Times New Roman"/>
-                <w:sz w:val="18"/>
-                <w:szCs w:val="18"/>
-                <w:lang w:val="en-US"/>
-              </w:rPr>
-              <w:t>.key_document.serial</w:t>
+              <w:t>object.serial</w:t>
             </w:r>
             <w:proofErr w:type="spellEnd"/>
             <w:r>
@@ -3741,52 +3581,7 @@
                 <w:szCs w:val="18"/>
                 <w:lang w:val="en-US"/>
               </w:rPr>
-              <w:t>i</w:t>
-            </w:r>
-            <w:r>
-              <w:rPr>
-                <w:rFonts w:ascii="Times New Roman" w:hAnsi="Times New Roman" w:cs="Times New Roman"/>
-                <w:sz w:val="18"/>
-                <w:szCs w:val="18"/>
-                <w:lang w:val="en-US"/>
-              </w:rPr>
-              <w:t>t</w:t>
-            </w:r>
-            <w:r>
-              <w:rPr>
-                <w:rFonts w:ascii="Times New Roman" w:hAnsi="Times New Roman" w:cs="Times New Roman"/>
-                <w:sz w:val="18"/>
-                <w:szCs w:val="18"/>
-                <w:lang w:val="en-US"/>
-              </w:rPr>
-              <w:t>em</w:t>
-            </w:r>
-            <w:r>
-              <w:rPr>
-                <w:rFonts w:ascii="Times New Roman" w:hAnsi="Times New Roman" w:cs="Times New Roman"/>
-                <w:sz w:val="18"/>
-                <w:szCs w:val="18"/>
-                <w:lang w:val="en-US"/>
-              </w:rPr>
-              <w:t>.</w:t>
-            </w:r>
-            <w:r>
-              <w:rPr>
-                <w:rFonts w:ascii="Times New Roman" w:hAnsi="Times New Roman" w:cs="Times New Roman"/>
-                <w:sz w:val="18"/>
-                <w:szCs w:val="18"/>
-                <w:lang w:val="en-US"/>
-              </w:rPr>
-              <w:t>key_document</w:t>
-            </w:r>
-            <w:r>
-              <w:rPr>
-                <w:rFonts w:ascii="Times New Roman" w:hAnsi="Times New Roman" w:cs="Times New Roman"/>
-                <w:sz w:val="18"/>
-                <w:szCs w:val="18"/>
-                <w:lang w:val="en-US"/>
-              </w:rPr>
-              <w:t>.received_from</w:t>
+              <w:t>object.received_from</w:t>
             </w:r>
             <w:proofErr w:type="spellEnd"/>
             <w:r>
@@ -3830,7 +3625,7 @@
                 <w:szCs w:val="18"/>
                 <w:lang w:val="en-US"/>
               </w:rPr>
-              <w:t>{{</w:t>
+              <w:t xml:space="preserve">{% if </w:t>
             </w:r>
             <w:proofErr w:type="spellStart"/>
             <w:r>
@@ -3840,43 +3635,7 @@
                 <w:szCs w:val="18"/>
                 <w:lang w:val="en-US"/>
               </w:rPr>
-              <w:t>i</w:t>
-            </w:r>
-            <w:r>
-              <w:rPr>
-                <w:rFonts w:ascii="Times New Roman" w:hAnsi="Times New Roman" w:cs="Times New Roman"/>
-                <w:sz w:val="18"/>
-                <w:szCs w:val="18"/>
-                <w:lang w:val="en-US"/>
-              </w:rPr>
-              <w:t>t</w:t>
-            </w:r>
-            <w:r>
-              <w:rPr>
-                <w:rFonts w:ascii="Times New Roman" w:hAnsi="Times New Roman" w:cs="Times New Roman"/>
-                <w:sz w:val="18"/>
-                <w:szCs w:val="18"/>
-                <w:lang w:val="en-US"/>
-              </w:rPr>
-              <w:t>em</w:t>
-            </w:r>
-            <w:r>
-              <w:rPr>
-                <w:rFonts w:ascii="Times New Roman" w:hAnsi="Times New Roman" w:cs="Times New Roman"/>
-                <w:sz w:val="18"/>
-                <w:szCs w:val="18"/>
-                <w:lang w:val="en-US"/>
-              </w:rPr>
-              <w:t>.</w:t>
-            </w:r>
-            <w:r>
-              <w:rPr>
-                <w:rFonts w:ascii="Times New Roman" w:hAnsi="Times New Roman" w:cs="Times New Roman"/>
-                <w:sz w:val="18"/>
-                <w:szCs w:val="18"/>
-                <w:lang w:val="en-US"/>
-              </w:rPr>
-              <w:t>key_document.received_at</w:t>
+              <w:t>object.received_date</w:t>
             </w:r>
             <w:proofErr w:type="spellEnd"/>
             <w:r>
@@ -3886,16 +3645,7 @@
                 <w:szCs w:val="18"/>
                 <w:lang w:val="en-US"/>
               </w:rPr>
-              <w:t>.</w:t>
-            </w:r>
-            <w:r>
-              <w:rPr>
-                <w:rFonts w:ascii="Times New Roman" w:hAnsi="Times New Roman" w:cs="Times New Roman"/>
-                <w:sz w:val="18"/>
-                <w:szCs w:val="18"/>
-                <w:lang w:val="en-US"/>
-              </w:rPr>
-              <w:t xml:space="preserve"> </w:t>
+              <w:t xml:space="preserve"> %}{{ </w:t>
             </w:r>
             <w:proofErr w:type="spellStart"/>
             <w:r>
@@ -3905,7 +3655,7 @@
                 <w:szCs w:val="18"/>
                 <w:lang w:val="en-US"/>
               </w:rPr>
-              <w:t>strftime</w:t>
+              <w:t>object.received_date.strftime</w:t>
             </w:r>
             <w:proofErr w:type="spellEnd"/>
             <w:r>
@@ -3935,16 +3685,50 @@
                 <w:szCs w:val="18"/>
                 <w:lang w:val="en-US"/>
               </w:rPr>
-              <w:t xml:space="preserve">') </w:t>
-            </w:r>
-            <w:r>
-              <w:rPr>
-                <w:rFonts w:ascii="Times New Roman" w:hAnsi="Times New Roman" w:cs="Times New Roman"/>
-                <w:sz w:val="18"/>
-                <w:szCs w:val="18"/>
-                <w:lang w:val="en-US"/>
-              </w:rPr>
-              <w:t xml:space="preserve"> }}</w:t>
+              <w:t>') }}</w:t>
+            </w:r>
+          </w:p>
+          <w:p>
+            <w:pPr>
+              <w:pStyle w:val="ConsCell"/>
+              <w:widowControl/>
+              <w:spacing w:line="276" w:lineRule="auto"/>
+              <w:ind w:right="0"/>
+              <w:rPr>
+                <w:rFonts w:ascii="Times New Roman" w:hAnsi="Times New Roman" w:cs="Times New Roman"/>
+                <w:sz w:val="18"/>
+                <w:szCs w:val="18"/>
+                <w:lang w:val="en-US"/>
+              </w:rPr>
+            </w:pPr>
+            <w:r>
+              <w:rPr>
+                <w:rFonts w:ascii="Times New Roman" w:hAnsi="Times New Roman" w:cs="Times New Roman"/>
+                <w:sz w:val="18"/>
+                <w:szCs w:val="18"/>
+                <w:lang w:val="en-US"/>
+              </w:rPr>
+              <w:t xml:space="preserve">{% </w:t>
+            </w:r>
+            <w:proofErr w:type="spellStart"/>
+            <w:r>
+              <w:rPr>
+                <w:rFonts w:ascii="Times New Roman" w:hAnsi="Times New Roman" w:cs="Times New Roman"/>
+                <w:sz w:val="18"/>
+                <w:szCs w:val="18"/>
+                <w:lang w:val="en-US"/>
+              </w:rPr>
+              <w:t>endif</w:t>
+            </w:r>
+            <w:proofErr w:type="spellEnd"/>
+            <w:r>
+              <w:rPr>
+                <w:rFonts w:ascii="Times New Roman" w:hAnsi="Times New Roman" w:cs="Times New Roman"/>
+                <w:sz w:val="18"/>
+                <w:szCs w:val="18"/>
+                <w:lang w:val="en-US"/>
+              </w:rPr>
+              <w:t xml:space="preserve"> %}</w:t>
             </w:r>
           </w:p>
         </w:tc>
@@ -3988,52 +3772,7 @@
                 <w:szCs w:val="18"/>
                 <w:lang w:val="en-US"/>
               </w:rPr>
-              <w:t>i</w:t>
-            </w:r>
-            <w:r>
-              <w:rPr>
-                <w:rFonts w:ascii="Times New Roman" w:hAnsi="Times New Roman" w:cs="Times New Roman"/>
-                <w:sz w:val="18"/>
-                <w:szCs w:val="18"/>
-                <w:lang w:val="en-US"/>
-              </w:rPr>
-              <w:t>t</w:t>
-            </w:r>
-            <w:r>
-              <w:rPr>
-                <w:rFonts w:ascii="Times New Roman" w:hAnsi="Times New Roman" w:cs="Times New Roman"/>
-                <w:sz w:val="18"/>
-                <w:szCs w:val="18"/>
-                <w:lang w:val="en-US"/>
-              </w:rPr>
-              <w:t>em</w:t>
-            </w:r>
-            <w:r>
-              <w:rPr>
-                <w:rFonts w:ascii="Times New Roman" w:hAnsi="Times New Roman" w:cs="Times New Roman"/>
-                <w:sz w:val="18"/>
-                <w:szCs w:val="18"/>
-                <w:lang w:val="en-US"/>
-              </w:rPr>
-              <w:t>.</w:t>
-            </w:r>
-            <w:r>
-              <w:rPr>
-                <w:rFonts w:ascii="Times New Roman" w:hAnsi="Times New Roman" w:cs="Times New Roman"/>
-                <w:sz w:val="18"/>
-                <w:szCs w:val="18"/>
-                <w:lang w:val="en-US"/>
-              </w:rPr>
-              <w:t>key_document.owner</w:t>
-            </w:r>
-            <w:r>
-              <w:rPr>
-                <w:rFonts w:ascii="Times New Roman" w:hAnsi="Times New Roman" w:cs="Times New Roman"/>
-                <w:sz w:val="18"/>
-                <w:szCs w:val="18"/>
-                <w:lang w:val="en-US"/>
-              </w:rPr>
-              <w:t>.short_name</w:t>
+              <w:t>object.owner.short_name</w:t>
             </w:r>
             <w:proofErr w:type="spellEnd"/>
             <w:r>
@@ -4043,7 +3782,7 @@
                 <w:szCs w:val="18"/>
                 <w:lang w:val="en-US"/>
               </w:rPr>
-              <w:t>}}</w:t>
+              <w:t xml:space="preserve"> }}</w:t>
             </w:r>
           </w:p>
         </w:tc>
@@ -4087,16 +3826,16 @@
                 <w:szCs w:val="18"/>
                 <w:lang w:val="en-US"/>
               </w:rPr>
-              <w:t>item</w:t>
-            </w:r>
-            <w:r>
-              <w:rPr>
-                <w:rFonts w:ascii="Times New Roman" w:hAnsi="Times New Roman" w:cs="Times New Roman"/>
-                <w:sz w:val="18"/>
-                <w:szCs w:val="18"/>
-                <w:lang w:val="en-US"/>
-              </w:rPr>
-              <w:t>.happened_at.strftime</w:t>
+              <w:t>object.install_act.action_date</w:t>
+            </w:r>
+            <w:r>
+              <w:rPr>
+                <w:rFonts w:ascii="Times New Roman" w:hAnsi="Times New Roman" w:cs="Times New Roman"/>
+                <w:sz w:val="18"/>
+                <w:szCs w:val="18"/>
+                <w:lang w:val="en-US"/>
+              </w:rPr>
+              <w:t>.strftime</w:t>
             </w:r>
             <w:proofErr w:type="spellEnd"/>
             <w:r>
@@ -4145,7 +3884,16 @@
                 <w:szCs w:val="18"/>
                 <w:lang w:val="en-US"/>
               </w:rPr>
-              <w:t>item.install_action</w:t>
+              <w:t>object</w:t>
+            </w:r>
+            <w:r>
+              <w:rPr>
+                <w:rFonts w:ascii="Times New Roman" w:hAnsi="Times New Roman" w:cs="Times New Roman"/>
+                <w:sz w:val="18"/>
+                <w:szCs w:val="18"/>
+                <w:lang w:val="en-US"/>
+              </w:rPr>
+              <w:t>.install_act</w:t>
             </w:r>
             <w:proofErr w:type="spellEnd"/>
             <w:r>
@@ -4189,25 +3937,7 @@
                 <w:szCs w:val="18"/>
                 <w:lang w:val="en-US"/>
               </w:rPr>
-              <w:t>{%</w:t>
-            </w:r>
-            <w:r>
-              <w:rPr>
-                <w:rFonts w:ascii="Times New Roman" w:hAnsi="Times New Roman" w:cs="Times New Roman"/>
-                <w:sz w:val="18"/>
-                <w:szCs w:val="18"/>
-                <w:lang w:val="en-US"/>
-              </w:rPr>
-              <w:t xml:space="preserve"> if item.</w:t>
-            </w:r>
-            <w:r>
-              <w:rPr>
-                <w:rFonts w:ascii="Times New Roman" w:hAnsi="Times New Roman" w:cs="Times New Roman"/>
-                <w:sz w:val="18"/>
-                <w:szCs w:val="18"/>
-                <w:lang w:val="en-US"/>
-              </w:rPr>
-              <w:t xml:space="preserve"> </w:t>
+              <w:t xml:space="preserve">{% if </w:t>
             </w:r>
             <w:proofErr w:type="spellStart"/>
             <w:r>
@@ -4217,7 +3947,7 @@
                 <w:szCs w:val="18"/>
                 <w:lang w:val="en-US"/>
               </w:rPr>
-              <w:t>install_action</w:t>
+              <w:t>object.install_act</w:t>
             </w:r>
             <w:proofErr w:type="spellEnd"/>
             <w:r>
@@ -4227,16 +3957,7 @@
                 <w:szCs w:val="18"/>
                 <w:lang w:val="en-US"/>
               </w:rPr>
-              <w:t xml:space="preserve"> %}</w:t>
-            </w:r>
-            <w:r>
-              <w:rPr>
-                <w:rFonts w:ascii="Times New Roman" w:hAnsi="Times New Roman" w:cs="Times New Roman"/>
-                <w:sz w:val="18"/>
-                <w:szCs w:val="18"/>
-                <w:lang w:val="en-US"/>
-              </w:rPr>
-              <w:t xml:space="preserve">{{item. </w:t>
+              <w:t xml:space="preserve"> %}{{ </w:t>
             </w:r>
             <w:proofErr w:type="spellStart"/>
             <w:r>
@@ -4246,7 +3967,7 @@
                 <w:szCs w:val="18"/>
                 <w:lang w:val="en-US"/>
               </w:rPr>
-              <w:t>install_action.performer.short_name</w:t>
+              <w:t>object.install_act.performer.short_name</w:t>
             </w:r>
             <w:proofErr w:type="spellEnd"/>
             <w:r>
@@ -4256,22 +3977,8 @@
                 <w:szCs w:val="18"/>
                 <w:lang w:val="en-US"/>
               </w:rPr>
-              <w:t>}}</w:t>
-            </w:r>
-          </w:p>
-          <w:p>
-            <w:pPr>
-              <w:pStyle w:val="ConsCell"/>
-              <w:widowControl/>
-              <w:spacing w:line="276" w:lineRule="auto"/>
-              <w:ind w:right="0"/>
-              <w:rPr>
-                <w:rFonts w:ascii="Times New Roman" w:hAnsi="Times New Roman" w:cs="Times New Roman"/>
-                <w:sz w:val="18"/>
-                <w:szCs w:val="18"/>
-                <w:lang w:val="en-US"/>
-              </w:rPr>
-            </w:pPr>
+              <w:t xml:space="preserve"> }}</w:t>
+            </w:r>
             <w:r>
               <w:rPr>
                 <w:rFonts w:ascii="Times New Roman" w:hAnsi="Times New Roman" w:cs="Times New Roman"/>
@@ -4342,16 +4049,75 @@
                 <w:szCs w:val="18"/>
                 <w:lang w:val="en-US"/>
               </w:rPr>
-              <w:t>{%</w:t>
-            </w:r>
-            <w:r>
-              <w:rPr>
-                <w:rFonts w:ascii="Times New Roman" w:hAnsi="Times New Roman" w:cs="Times New Roman"/>
-                <w:sz w:val="18"/>
-                <w:szCs w:val="18"/>
-                <w:lang w:val="en-US"/>
-              </w:rPr>
-              <w:t xml:space="preserve"> if </w:t>
+              <w:t>{% if object.install_act</w:t>
+            </w:r>
+            <w:r>
+              <w:rPr>
+                <w:rFonts w:ascii="Times New Roman" w:hAnsi="Times New Roman" w:cs="Times New Roman"/>
+                <w:sz w:val="18"/>
+                <w:szCs w:val="18"/>
+                <w:lang w:val="en-US"/>
+              </w:rPr>
+              <w:t>%}</w:t>
+            </w:r>
+            <w:r>
+              <w:rPr>
+                <w:rFonts w:ascii="Times New Roman" w:hAnsi="Times New Roman" w:cs="Times New Roman"/>
+                <w:sz w:val="18"/>
+                <w:szCs w:val="18"/>
+                <w:lang w:val="en-US"/>
+              </w:rPr>
+              <w:t>{{</w:t>
+            </w:r>
+            <w:r>
+              <w:rPr>
+                <w:rFonts w:ascii="Times New Roman" w:hAnsi="Times New Roman" w:cs="Times New Roman"/>
+                <w:sz w:val="18"/>
+                <w:szCs w:val="18"/>
+                <w:lang w:val="en-US"/>
+              </w:rPr>
+              <w:t>object.install_act.action_date</w:t>
+            </w:r>
+            <w:r>
+              <w:rPr>
+                <w:rFonts w:ascii="Times New Roman" w:hAnsi="Times New Roman" w:cs="Times New Roman"/>
+                <w:sz w:val="18"/>
+                <w:szCs w:val="18"/>
+                <w:lang w:val="en-US"/>
+              </w:rPr>
+              <w:t>.strftime('%d.%m.%Y')</w:t>
+            </w:r>
+            <w:r>
+              <w:rPr>
+                <w:rFonts w:ascii="Times New Roman" w:hAnsi="Times New Roman" w:cs="Times New Roman"/>
+                <w:sz w:val="18"/>
+                <w:szCs w:val="18"/>
+                <w:lang w:val="en-US"/>
+              </w:rPr>
+              <w:t>}}</w:t>
+            </w:r>
+          </w:p>
+          <w:p>
+            <w:pPr>
+              <w:pStyle w:val="ConsCell"/>
+              <w:widowControl/>
+              <w:spacing w:line="276" w:lineRule="auto"/>
+              <w:ind w:right="0"/>
+              <w:rPr>
+                <w:rFonts w:ascii="Times New Roman" w:hAnsi="Times New Roman" w:cs="Times New Roman"/>
+                <w:sz w:val="18"/>
+                <w:szCs w:val="18"/>
+                <w:lang w:val="en-US"/>
+              </w:rPr>
+            </w:pPr>
+            <w:r>
+              <w:rPr>
+                <w:rFonts w:ascii="Times New Roman" w:hAnsi="Times New Roman" w:cs="Times New Roman"/>
+                <w:sz w:val="18"/>
+                <w:szCs w:val="18"/>
+                <w:lang w:val="en-US"/>
+              </w:rPr>
+              <w:t>{{</w:t>
             </w:r>
             <w:proofErr w:type="spellStart"/>
             <w:r>
@@ -4361,146 +4127,7 @@
                 <w:szCs w:val="18"/>
                 <w:lang w:val="en-US"/>
               </w:rPr>
-              <w:t>item.</w:t>
-            </w:r>
-            <w:r>
-              <w:rPr>
-                <w:rFonts w:ascii="Times New Roman" w:hAnsi="Times New Roman" w:cs="Times New Roman"/>
-                <w:sz w:val="18"/>
-                <w:szCs w:val="18"/>
-                <w:lang w:val="en-US"/>
-              </w:rPr>
-              <w:t>install_action</w:t>
-            </w:r>
-            <w:proofErr w:type="spellEnd"/>
-            <w:r>
-              <w:rPr>
-                <w:rFonts w:ascii="Times New Roman" w:hAnsi="Times New Roman" w:cs="Times New Roman"/>
-                <w:sz w:val="18"/>
-                <w:szCs w:val="18"/>
-                <w:lang w:val="en-US"/>
-              </w:rPr>
-              <w:t xml:space="preserve"> %}</w:t>
-            </w:r>
-            <w:r>
-              <w:rPr>
-                <w:rFonts w:ascii="Times New Roman" w:hAnsi="Times New Roman" w:cs="Times New Roman"/>
-                <w:sz w:val="18"/>
-                <w:szCs w:val="18"/>
-                <w:lang w:val="en-US"/>
-              </w:rPr>
-              <w:t>{{</w:t>
-            </w:r>
-            <w:proofErr w:type="spellStart"/>
-            <w:r>
-              <w:rPr>
-                <w:rFonts w:ascii="Times New Roman" w:hAnsi="Times New Roman" w:cs="Times New Roman"/>
-                <w:sz w:val="18"/>
-                <w:szCs w:val="18"/>
-                <w:lang w:val="en-US"/>
-              </w:rPr>
-              <w:t>item.install_action</w:t>
-            </w:r>
-            <w:proofErr w:type="spellEnd"/>
-            <w:r>
-              <w:rPr>
-                <w:rFonts w:ascii="Times New Roman" w:hAnsi="Times New Roman" w:cs="Times New Roman"/>
-                <w:sz w:val="18"/>
-                <w:szCs w:val="18"/>
-                <w:lang w:val="en-US"/>
-              </w:rPr>
-              <w:t>.</w:t>
-            </w:r>
-            <w:r>
-              <w:rPr>
-                <w:rFonts w:ascii="Times New Roman" w:hAnsi="Times New Roman" w:cs="Times New Roman"/>
-                <w:sz w:val="18"/>
-                <w:szCs w:val="18"/>
-                <w:lang w:val="en-US"/>
-              </w:rPr>
-              <w:t xml:space="preserve"> </w:t>
-            </w:r>
-            <w:proofErr w:type="spellStart"/>
-            <w:r>
-              <w:rPr>
-                <w:rFonts w:ascii="Times New Roman" w:hAnsi="Times New Roman" w:cs="Times New Roman"/>
-                <w:sz w:val="18"/>
-                <w:szCs w:val="18"/>
-                <w:lang w:val="en-US"/>
-              </w:rPr>
-              <w:t>happened_at.strftime</w:t>
-            </w:r>
-            <w:proofErr w:type="spellEnd"/>
-            <w:r>
-              <w:rPr>
-                <w:rFonts w:ascii="Times New Roman" w:hAnsi="Times New Roman" w:cs="Times New Roman"/>
-                <w:sz w:val="18"/>
-                <w:szCs w:val="18"/>
-                <w:lang w:val="en-US"/>
-              </w:rPr>
-              <w:t>('%</w:t>
-            </w:r>
-            <w:proofErr w:type="spellStart"/>
-            <w:r>
-              <w:rPr>
-                <w:rFonts w:ascii="Times New Roman" w:hAnsi="Times New Roman" w:cs="Times New Roman"/>
-                <w:sz w:val="18"/>
-                <w:szCs w:val="18"/>
-                <w:lang w:val="en-US"/>
-              </w:rPr>
-              <w:t>d.%m.%Y</w:t>
-            </w:r>
-            <w:proofErr w:type="spellEnd"/>
-            <w:r>
-              <w:rPr>
-                <w:rFonts w:ascii="Times New Roman" w:hAnsi="Times New Roman" w:cs="Times New Roman"/>
-                <w:sz w:val="18"/>
-                <w:szCs w:val="18"/>
-                <w:lang w:val="en-US"/>
-              </w:rPr>
-              <w:t>')</w:t>
-            </w:r>
-            <w:r>
-              <w:rPr>
-                <w:rFonts w:ascii="Times New Roman" w:hAnsi="Times New Roman" w:cs="Times New Roman"/>
-                <w:sz w:val="18"/>
-                <w:szCs w:val="18"/>
-                <w:lang w:val="en-US"/>
-              </w:rPr>
-              <w:t>}}</w:t>
-            </w:r>
-          </w:p>
-          <w:p>
-            <w:pPr>
-              <w:pStyle w:val="ConsCell"/>
-              <w:widowControl/>
-              <w:spacing w:line="276" w:lineRule="auto"/>
-              <w:ind w:right="0"/>
-              <w:rPr>
-                <w:rFonts w:ascii="Times New Roman" w:hAnsi="Times New Roman" w:cs="Times New Roman"/>
-                <w:sz w:val="18"/>
-                <w:szCs w:val="18"/>
-                <w:lang w:val="en-US"/>
-              </w:rPr>
-            </w:pPr>
-            <w:r>
-              <w:rPr>
-                <w:rFonts w:ascii="Times New Roman" w:hAnsi="Times New Roman" w:cs="Times New Roman"/>
-                <w:sz w:val="18"/>
-                <w:szCs w:val="18"/>
-                <w:lang w:val="en-US"/>
-              </w:rPr>
-              <w:t>{{</w:t>
-            </w:r>
-            <w:proofErr w:type="spellStart"/>
-            <w:r>
-              <w:rPr>
-                <w:rFonts w:ascii="Times New Roman" w:hAnsi="Times New Roman" w:cs="Times New Roman"/>
-                <w:sz w:val="18"/>
-                <w:szCs w:val="18"/>
-                <w:lang w:val="en-US"/>
-              </w:rPr>
-              <w:t>item.install_action</w:t>
+              <w:t>object.install_act</w:t>
             </w:r>
             <w:proofErr w:type="spellEnd"/>
             <w:r>
@@ -4598,51 +4225,17 @@
               </w:rPr>
               <w:t>{{</w:t>
             </w:r>
-            <w:r>
-              <w:rPr>
-                <w:rFonts w:ascii="Times New Roman" w:hAnsi="Times New Roman" w:cs="Times New Roman"/>
-                <w:sz w:val="18"/>
-                <w:szCs w:val="18"/>
-                <w:lang w:val="en-US"/>
-              </w:rPr>
-              <w:t>i</w:t>
-            </w:r>
-            <w:r>
-              <w:rPr>
-                <w:rFonts w:ascii="Times New Roman" w:hAnsi="Times New Roman" w:cs="Times New Roman"/>
-                <w:sz w:val="18"/>
-                <w:szCs w:val="18"/>
-                <w:lang w:val="en-US"/>
-              </w:rPr>
-              <w:t>t</w:t>
-            </w:r>
-            <w:r>
-              <w:rPr>
-                <w:rFonts w:ascii="Times New Roman" w:hAnsi="Times New Roman" w:cs="Times New Roman"/>
-                <w:sz w:val="18"/>
-                <w:szCs w:val="18"/>
-                <w:lang w:val="en-US"/>
-              </w:rPr>
-              <w:t>em</w:t>
-            </w:r>
-            <w:r>
-              <w:rPr>
-                <w:rFonts w:ascii="Times New Roman" w:hAnsi="Times New Roman" w:cs="Times New Roman"/>
-                <w:sz w:val="18"/>
-                <w:szCs w:val="18"/>
-                <w:lang w:val="en-US"/>
-              </w:rPr>
-              <w:t>.</w:t>
-            </w:r>
-            <w:r>
-              <w:rPr>
-                <w:rFonts w:ascii="Times New Roman" w:hAnsi="Times New Roman" w:cs="Times New Roman"/>
-                <w:sz w:val="18"/>
-                <w:szCs w:val="18"/>
-                <w:lang w:val="en-US"/>
-              </w:rPr>
-              <w:t>key_document.equipment.id</w:t>
-            </w:r>
+            <w:proofErr w:type="spellStart"/>
+            <w:r>
+              <w:rPr>
+                <w:rFonts w:ascii="Times New Roman" w:hAnsi="Times New Roman" w:cs="Times New Roman"/>
+                <w:sz w:val="18"/>
+                <w:szCs w:val="18"/>
+                <w:lang w:val="en-US"/>
+              </w:rPr>
+              <w:t>object.equipment_id</w:t>
+            </w:r>
+            <w:proofErr w:type="spellEnd"/>
             <w:r>
               <w:rPr>
                 <w:rFonts w:ascii="Times New Roman" w:hAnsi="Times New Roman" w:cs="Times New Roman"/>
@@ -4703,16 +4296,7 @@
                 <w:szCs w:val="18"/>
                 <w:lang w:val="en-US"/>
               </w:rPr>
-              <w:t>item.</w:t>
-            </w:r>
-            <w:r>
-              <w:rPr>
-                <w:rFonts w:ascii="Times New Roman" w:hAnsi="Times New Roman" w:cs="Times New Roman"/>
-                <w:sz w:val="18"/>
-                <w:szCs w:val="18"/>
-                <w:lang w:val="en-US"/>
-              </w:rPr>
-              <w:t>remove_action</w:t>
+              <w:t>object.remove_act</w:t>
             </w:r>
             <w:proofErr w:type="spellEnd"/>
             <w:r>
@@ -4722,7 +4306,16 @@
                 <w:szCs w:val="18"/>
                 <w:lang w:val="en-US"/>
               </w:rPr>
-              <w:t xml:space="preserve"> %}</w:t>
+              <w:t xml:space="preserve"> </w:t>
+            </w:r>
+            <w:r>
+              <w:rPr>
+                <w:rFonts w:ascii="Times New Roman" w:hAnsi="Times New Roman" w:cs="Times New Roman"/>
+                <w:sz w:val="18"/>
+                <w:szCs w:val="18"/>
+                <w:lang w:val="en-US"/>
+              </w:rPr>
+              <w:t>%}</w:t>
             </w:r>
             <w:r>
               <w:rPr>
@@ -4741,7 +4334,16 @@
                 <w:szCs w:val="18"/>
                 <w:lang w:val="en-US"/>
               </w:rPr>
-              <w:t>item.remove_action</w:t>
+              <w:t>object.remove_act.action_date</w:t>
+            </w:r>
+            <w:r>
+              <w:rPr>
+                <w:rFonts w:ascii="Times New Roman" w:hAnsi="Times New Roman" w:cs="Times New Roman"/>
+                <w:sz w:val="18"/>
+                <w:szCs w:val="18"/>
+                <w:lang w:val="en-US"/>
+              </w:rPr>
+              <w:t>.strftime</w:t>
             </w:r>
             <w:proofErr w:type="spellEnd"/>
             <w:r>
@@ -4751,16 +4353,7 @@
                 <w:szCs w:val="18"/>
                 <w:lang w:val="en-US"/>
               </w:rPr>
-              <w:t>.</w:t>
-            </w:r>
-            <w:r>
-              <w:rPr>
-                <w:rFonts w:ascii="Times New Roman" w:hAnsi="Times New Roman" w:cs="Times New Roman"/>
-                <w:sz w:val="18"/>
-                <w:szCs w:val="18"/>
-                <w:lang w:val="en-US"/>
-              </w:rPr>
-              <w:t xml:space="preserve"> </w:t>
+              <w:t>('%</w:t>
             </w:r>
             <w:proofErr w:type="spellStart"/>
             <w:r>
@@ -4770,7 +4363,7 @@
                 <w:szCs w:val="18"/>
                 <w:lang w:val="en-US"/>
               </w:rPr>
-              <w:t>happened_at.strftime</w:t>
+              <w:t>d.%m.%Y</w:t>
             </w:r>
             <w:proofErr w:type="spellEnd"/>
             <w:r>
@@ -4780,7 +4373,39 @@
                 <w:szCs w:val="18"/>
                 <w:lang w:val="en-US"/>
               </w:rPr>
-              <w:t>('%</w:t>
+              <w:t>')</w:t>
+            </w:r>
+            <w:r>
+              <w:rPr>
+                <w:rFonts w:ascii="Times New Roman" w:hAnsi="Times New Roman" w:cs="Times New Roman"/>
+                <w:sz w:val="18"/>
+                <w:szCs w:val="18"/>
+                <w:lang w:val="en-US"/>
+              </w:rPr>
+              <w:t>}}</w:t>
+            </w:r>
+          </w:p>
+          <w:p>
+            <w:pPr>
+              <w:pStyle w:val="ConsCell"/>
+              <w:widowControl/>
+              <w:spacing w:line="276" w:lineRule="auto"/>
+              <w:ind w:right="0"/>
+              <w:rPr>
+                <w:rFonts w:ascii="Times New Roman" w:hAnsi="Times New Roman" w:cs="Times New Roman"/>
+                <w:sz w:val="18"/>
+                <w:szCs w:val="18"/>
+                <w:lang w:val="en-US"/>
+              </w:rPr>
+            </w:pPr>
+            <w:r>
+              <w:rPr>
+                <w:rFonts w:ascii="Times New Roman" w:hAnsi="Times New Roman" w:cs="Times New Roman"/>
+                <w:sz w:val="18"/>
+                <w:szCs w:val="18"/>
+                <w:lang w:val="en-US"/>
+              </w:rPr>
+              <w:t>{%</w:t>
             </w:r>
             <w:proofErr w:type="spellStart"/>
             <w:r>
@@ -4790,7 +4415,7 @@
                 <w:szCs w:val="18"/>
                 <w:lang w:val="en-US"/>
               </w:rPr>
-              <w:t>d.%m.%Y</w:t>
+              <w:t>endif</w:t>
             </w:r>
             <w:proofErr w:type="spellEnd"/>
             <w:r>
@@ -4800,68 +4425,7 @@
                 <w:szCs w:val="18"/>
                 <w:lang w:val="en-US"/>
               </w:rPr>
-              <w:t>')</w:t>
-            </w:r>
-            <w:r>
-              <w:rPr>
-                <w:rFonts w:ascii="Times New Roman" w:hAnsi="Times New Roman" w:cs="Times New Roman"/>
-                <w:sz w:val="18"/>
-                <w:szCs w:val="18"/>
-                <w:lang w:val="en-US"/>
-              </w:rPr>
-              <w:t>}}</w:t>
-            </w:r>
-          </w:p>
-          <w:p>
-            <w:pPr>
-              <w:pStyle w:val="ConsCell"/>
-              <w:widowControl/>
-              <w:spacing w:line="276" w:lineRule="auto"/>
-              <w:ind w:right="0"/>
-              <w:rPr>
-                <w:rFonts w:ascii="Times New Roman" w:hAnsi="Times New Roman" w:cs="Times New Roman"/>
-                <w:sz w:val="18"/>
-                <w:szCs w:val="18"/>
-                <w:lang w:val="en-US"/>
-              </w:rPr>
-            </w:pPr>
-            <w:r>
-              <w:rPr>
-                <w:rFonts w:ascii="Times New Roman" w:hAnsi="Times New Roman" w:cs="Times New Roman"/>
-                <w:sz w:val="18"/>
-                <w:szCs w:val="18"/>
-                <w:lang w:val="en-US"/>
-              </w:rPr>
-              <w:t>{%</w:t>
-            </w:r>
-            <w:r>
-              <w:rPr>
-                <w:rFonts w:ascii="Times New Roman" w:hAnsi="Times New Roman" w:cs="Times New Roman"/>
-                <w:sz w:val="18"/>
-                <w:szCs w:val="18"/>
-                <w:lang w:val="en-US"/>
-              </w:rPr>
-              <w:t xml:space="preserve"> </w:t>
-            </w:r>
-            <w:proofErr w:type="spellStart"/>
-            <w:r>
-              <w:rPr>
-                <w:rFonts w:ascii="Times New Roman" w:hAnsi="Times New Roman" w:cs="Times New Roman"/>
-                <w:sz w:val="18"/>
-                <w:szCs w:val="18"/>
-                <w:lang w:val="en-US"/>
-              </w:rPr>
-              <w:t>endif</w:t>
-            </w:r>
-            <w:proofErr w:type="spellEnd"/>
-            <w:r>
-              <w:rPr>
-                <w:rFonts w:ascii="Times New Roman" w:hAnsi="Times New Roman" w:cs="Times New Roman"/>
-                <w:sz w:val="18"/>
-                <w:szCs w:val="18"/>
-                <w:lang w:val="en-US"/>
-              </w:rPr>
-              <w:t xml:space="preserve"> %}</w:t>
+              <w:t>%}</w:t>
             </w:r>
           </w:p>
         </w:tc>
@@ -4914,16 +4478,25 @@
                 <w:szCs w:val="18"/>
                 <w:lang w:val="en-US"/>
               </w:rPr>
-              <w:t>item.</w:t>
-            </w:r>
-            <w:r>
-              <w:rPr>
-                <w:rFonts w:ascii="Times New Roman" w:hAnsi="Times New Roman" w:cs="Times New Roman"/>
-                <w:sz w:val="18"/>
-                <w:szCs w:val="18"/>
-                <w:lang w:val="en-US"/>
-              </w:rPr>
-              <w:t>remove_action</w:t>
+              <w:t>object</w:t>
+            </w:r>
+            <w:r>
+              <w:rPr>
+                <w:rFonts w:ascii="Times New Roman" w:hAnsi="Times New Roman" w:cs="Times New Roman"/>
+                <w:sz w:val="18"/>
+                <w:szCs w:val="18"/>
+                <w:lang w:val="en-US"/>
+              </w:rPr>
+              <w:t>.</w:t>
+            </w:r>
+            <w:r>
+              <w:rPr>
+                <w:rFonts w:ascii="Times New Roman" w:hAnsi="Times New Roman" w:cs="Times New Roman"/>
+                <w:sz w:val="18"/>
+                <w:szCs w:val="18"/>
+                <w:lang w:val="en-US"/>
+              </w:rPr>
+              <w:t>remove_act</w:t>
             </w:r>
             <w:proofErr w:type="spellEnd"/>
             <w:r>
@@ -4952,9 +4525,18 @@
                 <w:szCs w:val="18"/>
                 <w:lang w:val="en-US"/>
               </w:rPr>
-              <w:t>item.remove_action.performer.short_name</w:t>
+              <w:t>object.remove_act.performer.short_name</w:t>
             </w:r>
             <w:proofErr w:type="spellEnd"/>
+            <w:r>
+              <w:rPr>
+                <w:rFonts w:ascii="Times New Roman" w:hAnsi="Times New Roman" w:cs="Times New Roman"/>
+                <w:sz w:val="18"/>
+                <w:szCs w:val="18"/>
+                <w:lang w:val="en-US"/>
+              </w:rPr>
+              <w:t xml:space="preserve"> </w:t>
+            </w:r>
             <w:r>
               <w:rPr>
                 <w:rFonts w:ascii="Times New Roman" w:hAnsi="Times New Roman" w:cs="Times New Roman"/>
@@ -5067,16 +4649,25 @@
                 <w:szCs w:val="18"/>
                 <w:lang w:val="en-US"/>
               </w:rPr>
-              <w:t>item.</w:t>
-            </w:r>
-            <w:r>
-              <w:rPr>
-                <w:rFonts w:ascii="Times New Roman" w:hAnsi="Times New Roman" w:cs="Times New Roman"/>
-                <w:sz w:val="18"/>
-                <w:szCs w:val="18"/>
-                <w:lang w:val="en-US"/>
-              </w:rPr>
-              <w:t>remove_action</w:t>
+              <w:t>object</w:t>
+            </w:r>
+            <w:r>
+              <w:rPr>
+                <w:rFonts w:ascii="Times New Roman" w:hAnsi="Times New Roman" w:cs="Times New Roman"/>
+                <w:sz w:val="18"/>
+                <w:szCs w:val="18"/>
+                <w:lang w:val="en-US"/>
+              </w:rPr>
+              <w:t>.</w:t>
+            </w:r>
+            <w:r>
+              <w:rPr>
+                <w:rFonts w:ascii="Times New Roman" w:hAnsi="Times New Roman" w:cs="Times New Roman"/>
+                <w:sz w:val="18"/>
+                <w:szCs w:val="18"/>
+                <w:lang w:val="en-US"/>
+              </w:rPr>
+              <w:t>remove_act</w:t>
             </w:r>
             <w:proofErr w:type="spellEnd"/>
             <w:r>
@@ -5105,7 +4696,16 @@
                 <w:szCs w:val="18"/>
                 <w:lang w:val="en-US"/>
               </w:rPr>
-              <w:t>item.remove_action</w:t>
+              <w:t>object</w:t>
+            </w:r>
+            <w:r>
+              <w:rPr>
+                <w:rFonts w:ascii="Times New Roman" w:hAnsi="Times New Roman" w:cs="Times New Roman"/>
+                <w:sz w:val="18"/>
+                <w:szCs w:val="18"/>
+                <w:lang w:val="en-US"/>
+              </w:rPr>
+              <w:t>.remove_act</w:t>
             </w:r>
             <w:proofErr w:type="spellEnd"/>
             <w:r>
@@ -5117,6 +4717,34 @@
               </w:rPr>
               <w:t>}}</w:t>
             </w:r>
+            <w:r>
+              <w:rPr>
+                <w:rFonts w:ascii="Times New Roman" w:hAnsi="Times New Roman" w:cs="Times New Roman"/>
+                <w:sz w:val="18"/>
+                <w:szCs w:val="18"/>
+                <w:lang w:val="en-US"/>
+              </w:rPr>
+              <w:t xml:space="preserve"> </w:t>
+            </w:r>
+            <w:r>
+              <w:rPr>
+                <w:rFonts w:ascii="Times New Roman" w:hAnsi="Times New Roman" w:cs="Times New Roman"/>
+                <w:sz w:val="18"/>
+                <w:szCs w:val="18"/>
+              </w:rPr>
+              <w:t>от</w:t>
+            </w:r>
+            <w:r>
+              <w:rPr>
+                <w:rFonts w:ascii="Times New Roman" w:hAnsi="Times New Roman" w:cs="Times New Roman"/>
+                <w:sz w:val="18"/>
+                <w:szCs w:val="18"/>
+                <w:lang w:val="en-US"/>
+              </w:rPr>
+              <w:t xml:space="preserve"> {{object.remove_act.action_date.strftime('%d.%m.%Y')}}</w:t>
+            </w:r>
+            <w:bookmarkStart w:id="0" w:name="_GoBack"/>
+            <w:bookmarkEnd w:id="0"/>
           </w:p>
           <w:p>
             <w:pPr>
@@ -5140,15 +4768,6 @@
               </w:rPr>
               <w:t>{%</w:t>
             </w:r>
-            <w:r>
-              <w:rPr>
-                <w:rFonts w:ascii="Times New Roman" w:hAnsi="Times New Roman" w:cs="Times New Roman"/>
-                <w:sz w:val="18"/>
-                <w:szCs w:val="18"/>
-                <w:lang w:val="en-US"/>
-              </w:rPr>
-              <w:t xml:space="preserve"> </w:t>
-            </w:r>
             <w:proofErr w:type="spellStart"/>
             <w:r>
               <w:rPr>
@@ -5167,7 +4786,7 @@
                 <w:szCs w:val="18"/>
                 <w:lang w:val="en-US"/>
               </w:rPr>
-              <w:t xml:space="preserve"> %}</w:t>
+              <w:t>%}</w:t>
             </w:r>
           </w:p>
         </w:tc>
@@ -5201,7 +4820,25 @@
                 <w:szCs w:val="18"/>
                 <w:lang w:val="en-US"/>
               </w:rPr>
-              <w:t>{{ comment }}</w:t>
+              <w:t xml:space="preserve">{{ </w:t>
+            </w:r>
+            <w:r>
+              <w:rPr>
+                <w:rFonts w:ascii="Times New Roman" w:hAnsi="Times New Roman" w:cs="Times New Roman"/>
+                <w:sz w:val="18"/>
+                <w:szCs w:val="18"/>
+                <w:lang w:val="en-US"/>
+              </w:rPr>
+              <w:t>object.</w:t>
+            </w:r>
+            <w:r>
+              <w:rPr>
+                <w:rFonts w:ascii="Times New Roman" w:hAnsi="Times New Roman" w:cs="Times New Roman"/>
+                <w:sz w:val="18"/>
+                <w:szCs w:val="18"/>
+                <w:lang w:val="en-US"/>
+              </w:rPr>
+              <w:t>comment }}</w:t>
             </w:r>
           </w:p>
         </w:tc>
@@ -6479,7 +6116,7 @@
 </file>
 
 <file path=customXml/itemProps1.xml><?xml version="1.0" encoding="utf-8"?>
-<ds:datastoreItem xmlns:ds="http://schemas.openxmlformats.org/officeDocument/2006/customXml" ds:itemID="{2DDF2C3B-AF83-4C67-A037-63232DA8678B}">
+<ds:datastoreItem xmlns:ds="http://schemas.openxmlformats.org/officeDocument/2006/customXml" ds:itemID="{8E4D6DCD-1212-4AEE-87DF-FF3596F82725}">
   <ds:schemaRefs>
     <ds:schemaRef ds:uri="http://schemas.openxmlformats.org/officeDocument/2006/bibliography"/>
   </ds:schemaRefs>

</xml_diff>